<commit_message>
Lab test 2 - after question 4
</commit_message>
<xml_diff>
--- a/Lab test 2/Lab test 2.docx
+++ b/Lab test 2/Lab test 2.docx
@@ -3,14 +3,654 @@
 <w:document xmlns:wpc="http://schemas.microsoft.com/office/word/2010/wordprocessingCanvas" xmlns:cx="http://schemas.microsoft.com/office/drawing/2014/chartex" xmlns:cx1="http://schemas.microsoft.com/office/drawing/2015/9/8/chartex" xmlns:mc="http://schemas.openxmlformats.org/markup-compatibility/2006" xmlns:o="urn:schemas-microsoft-com:office:office" xmlns:r="http://schemas.openxmlformats.org/officeDocument/2006/relationships" xmlns:m="http://schemas.openxmlformats.org/officeDocument/2006/math" xmlns:v="urn:schemas-microsoft-com:vml" xmlns:wp14="http://schemas.microsoft.com/office/word/2010/wordprocessingDrawing" xmlns:wp="http://schemas.openxmlformats.org/drawingml/2006/wordprocessingDrawing" xmlns:w10="urn:schemas-microsoft-com:office:word" xmlns:w="http://schemas.openxmlformats.org/wordprocessingml/2006/main" xmlns:w14="http://schemas.microsoft.com/office/word/2010/wordml" xmlns:w15="http://schemas.microsoft.com/office/word/2012/wordml" xmlns:w16se="http://schemas.microsoft.com/office/word/2015/wordml/symex" xmlns:wpg="http://schemas.microsoft.com/office/word/2010/wordprocessingGroup" xmlns:wpi="http://schemas.microsoft.com/office/word/2010/wordprocessingInk" xmlns:wne="http://schemas.microsoft.com/office/word/2006/wordml" xmlns:wps="http://schemas.microsoft.com/office/word/2010/wordprocessingShape" mc:Ignorable="w14 w15 w16se wp14">
   <w:body>
     <w:p>
-      <w:r>
-        <w:t>1.</w:t>
-      </w:r>
-    </w:p>
-    <w:p>
+      <w:hyperlink r:id="rId7" w:history="1">
+        <w:r>
+          <w:rPr>
+            <w:rStyle w:val="Hyperlink"/>
+          </w:rPr>
+          <w:t>https://github.com/jyou338/Hello-Unity/tree/master/Lab%20test%202</w:t>
+        </w:r>
+      </w:hyperlink>
+    </w:p>
+    <w:p>
+      <w:r>
+        <w:rPr>
+          <w:noProof/>
+          <w:lang w:eastAsia="en-NZ"/>
+        </w:rPr>
+        <w:drawing>
+          <wp:anchor distT="0" distB="0" distL="114300" distR="114300" simplePos="0" relativeHeight="251659264" behindDoc="0" locked="0" layoutInCell="1" allowOverlap="1">
+            <wp:simplePos x="0" y="0"/>
+            <wp:positionH relativeFrom="column">
+              <wp:posOffset>3215005</wp:posOffset>
+            </wp:positionH>
+            <wp:positionV relativeFrom="paragraph">
+              <wp:posOffset>323215</wp:posOffset>
+            </wp:positionV>
+            <wp:extent cx="6202045" cy="2905125"/>
+            <wp:effectExtent l="0" t="0" r="8255" b="9525"/>
+            <wp:wrapSquare wrapText="bothSides"/>
+            <wp:docPr id="2" name="Picture 2"/>
+            <wp:cNvGraphicFramePr>
+              <a:graphicFrameLocks xmlns:a="http://schemas.openxmlformats.org/drawingml/2006/main" noChangeAspect="1"/>
+            </wp:cNvGraphicFramePr>
+            <a:graphic xmlns:a="http://schemas.openxmlformats.org/drawingml/2006/main">
+              <a:graphicData uri="http://schemas.openxmlformats.org/drawingml/2006/picture">
+                <pic:pic xmlns:pic="http://schemas.openxmlformats.org/drawingml/2006/picture">
+                  <pic:nvPicPr>
+                    <pic:cNvPr id="1" name=""/>
+                    <pic:cNvPicPr/>
+                  </pic:nvPicPr>
+                  <pic:blipFill>
+                    <a:blip r:embed="rId8">
+                      <a:extLst>
+                        <a:ext uri="{28A0092B-C50C-407E-A947-70E740481C1C}">
+                          <a14:useLocalDpi xmlns:a14="http://schemas.microsoft.com/office/drawing/2010/main" val="0"/>
+                        </a:ext>
+                      </a:extLst>
+                    </a:blip>
+                    <a:stretch>
+                      <a:fillRect/>
+                    </a:stretch>
+                  </pic:blipFill>
+                  <pic:spPr>
+                    <a:xfrm>
+                      <a:off x="0" y="0"/>
+                      <a:ext cx="6202045" cy="2905125"/>
+                    </a:xfrm>
+                    <a:prstGeom prst="rect">
+                      <a:avLst/>
+                    </a:prstGeom>
+                  </pic:spPr>
+                </pic:pic>
+              </a:graphicData>
+            </a:graphic>
+            <wp14:sizeRelH relativeFrom="margin">
+              <wp14:pctWidth>0</wp14:pctWidth>
+            </wp14:sizeRelH>
+            <wp14:sizeRelV relativeFrom="margin">
+              <wp14:pctHeight>0</wp14:pctHeight>
+            </wp14:sizeRelV>
+          </wp:anchor>
+        </w:drawing>
+      </w:r>
+      <w:r>
+        <w:rPr>
+          <w:noProof/>
+          <w:lang w:eastAsia="en-NZ"/>
+        </w:rPr>
+        <w:drawing>
+          <wp:anchor distT="0" distB="0" distL="114300" distR="114300" simplePos="0" relativeHeight="251658240" behindDoc="0" locked="0" layoutInCell="1" allowOverlap="1">
+            <wp:simplePos x="0" y="0"/>
+            <wp:positionH relativeFrom="column">
+              <wp:posOffset>-542925</wp:posOffset>
+            </wp:positionH>
+            <wp:positionV relativeFrom="paragraph">
+              <wp:posOffset>295275</wp:posOffset>
+            </wp:positionV>
+            <wp:extent cx="4095750" cy="3419475"/>
+            <wp:effectExtent l="0" t="0" r="0" b="9525"/>
+            <wp:wrapSquare wrapText="bothSides"/>
+            <wp:docPr id="1" name="Picture 1"/>
+            <wp:cNvGraphicFramePr>
+              <a:graphicFrameLocks xmlns:a="http://schemas.openxmlformats.org/drawingml/2006/main" noChangeAspect="1"/>
+            </wp:cNvGraphicFramePr>
+            <a:graphic xmlns:a="http://schemas.openxmlformats.org/drawingml/2006/main">
+              <a:graphicData uri="http://schemas.openxmlformats.org/drawingml/2006/picture">
+                <pic:pic xmlns:pic="http://schemas.openxmlformats.org/drawingml/2006/picture">
+                  <pic:nvPicPr>
+                    <pic:cNvPr id="1" name=""/>
+                    <pic:cNvPicPr/>
+                  </pic:nvPicPr>
+                  <pic:blipFill>
+                    <a:blip r:embed="rId9">
+                      <a:extLst>
+                        <a:ext uri="{28A0092B-C50C-407E-A947-70E740481C1C}">
+                          <a14:useLocalDpi xmlns:a14="http://schemas.microsoft.com/office/drawing/2010/main" val="0"/>
+                        </a:ext>
+                      </a:extLst>
+                    </a:blip>
+                    <a:stretch>
+                      <a:fillRect/>
+                    </a:stretch>
+                  </pic:blipFill>
+                  <pic:spPr>
+                    <a:xfrm>
+                      <a:off x="0" y="0"/>
+                      <a:ext cx="4095750" cy="3419475"/>
+                    </a:xfrm>
+                    <a:prstGeom prst="rect">
+                      <a:avLst/>
+                    </a:prstGeom>
+                  </pic:spPr>
+                </pic:pic>
+              </a:graphicData>
+            </a:graphic>
+          </wp:anchor>
+        </w:drawing>
+      </w:r>
+      <w:r>
+        <w:t>1 and 2.</w:t>
+      </w:r>
+    </w:p>
+    <w:p/>
+    <w:p/>
+    <w:p>
+      <w:r>
+        <w:t>Created new town object to deserialize response and changed the text to use the town name</w:t>
+      </w:r>
+    </w:p>
+    <w:p>
+      <w:r>
+        <w:br w:type="page"/>
+      </w:r>
+    </w:p>
+    <w:p>
+      <w:r>
+        <w:lastRenderedPageBreak/>
+        <w:t>3.</w:t>
+      </w:r>
+    </w:p>
+    <w:p>
+      <w:r>
+        <w:rPr>
+          <w:noProof/>
+          <w:lang w:eastAsia="en-NZ"/>
+        </w:rPr>
+        <w:drawing>
+          <wp:inline distT="0" distB="0" distL="0" distR="0" wp14:anchorId="5C8215FE" wp14:editId="78F17EB6">
+            <wp:extent cx="2914650" cy="2714625"/>
+            <wp:effectExtent l="0" t="0" r="0" b="9525"/>
+            <wp:docPr id="3" name="Picture 3"/>
+            <wp:cNvGraphicFramePr>
+              <a:graphicFrameLocks xmlns:a="http://schemas.openxmlformats.org/drawingml/2006/main" noChangeAspect="1"/>
+            </wp:cNvGraphicFramePr>
+            <a:graphic xmlns:a="http://schemas.openxmlformats.org/drawingml/2006/main">
+              <a:graphicData uri="http://schemas.openxmlformats.org/drawingml/2006/picture">
+                <pic:pic xmlns:pic="http://schemas.openxmlformats.org/drawingml/2006/picture">
+                  <pic:nvPicPr>
+                    <pic:cNvPr id="1" name=""/>
+                    <pic:cNvPicPr/>
+                  </pic:nvPicPr>
+                  <pic:blipFill>
+                    <a:blip r:embed="rId10"/>
+                    <a:stretch>
+                      <a:fillRect/>
+                    </a:stretch>
+                  </pic:blipFill>
+                  <pic:spPr>
+                    <a:xfrm>
+                      <a:off x="0" y="0"/>
+                      <a:ext cx="2914650" cy="2714625"/>
+                    </a:xfrm>
+                    <a:prstGeom prst="rect">
+                      <a:avLst/>
+                    </a:prstGeom>
+                  </pic:spPr>
+                </pic:pic>
+              </a:graphicData>
+            </a:graphic>
+          </wp:inline>
+        </w:drawing>
+      </w:r>
+      <w:r>
+        <w:rPr>
+          <w:noProof/>
+          <w:lang w:eastAsia="en-NZ"/>
+        </w:rPr>
+        <w:drawing>
+          <wp:inline distT="0" distB="0" distL="0" distR="0" wp14:anchorId="48B6514B" wp14:editId="1E06963B">
+            <wp:extent cx="2124075" cy="638175"/>
+            <wp:effectExtent l="0" t="0" r="9525" b="9525"/>
+            <wp:docPr id="4" name="Picture 4"/>
+            <wp:cNvGraphicFramePr>
+              <a:graphicFrameLocks xmlns:a="http://schemas.openxmlformats.org/drawingml/2006/main" noChangeAspect="1"/>
+            </wp:cNvGraphicFramePr>
+            <a:graphic xmlns:a="http://schemas.openxmlformats.org/drawingml/2006/main">
+              <a:graphicData uri="http://schemas.openxmlformats.org/drawingml/2006/picture">
+                <pic:pic xmlns:pic="http://schemas.openxmlformats.org/drawingml/2006/picture">
+                  <pic:nvPicPr>
+                    <pic:cNvPr id="1" name=""/>
+                    <pic:cNvPicPr/>
+                  </pic:nvPicPr>
+                  <pic:blipFill>
+                    <a:blip r:embed="rId11"/>
+                    <a:stretch>
+                      <a:fillRect/>
+                    </a:stretch>
+                  </pic:blipFill>
+                  <pic:spPr>
+                    <a:xfrm>
+                      <a:off x="0" y="0"/>
+                      <a:ext cx="2124075" cy="638175"/>
+                    </a:xfrm>
+                    <a:prstGeom prst="rect">
+                      <a:avLst/>
+                    </a:prstGeom>
+                  </pic:spPr>
+                </pic:pic>
+              </a:graphicData>
+            </a:graphic>
+          </wp:inline>
+        </w:drawing>
+      </w:r>
+    </w:p>
+    <w:p/>
+    <w:p>
+      <w:r>
+        <w:t>Changed the x,y,z values that are used to create the Vector3 when instantiating the cube</w:t>
+      </w:r>
+    </w:p>
+    <w:p>
+      <w:r>
+        <w:br w:type="page"/>
+      </w:r>
+    </w:p>
+    <w:p>
+      <w:r>
+        <w:lastRenderedPageBreak/>
+        <w:t>4.</w:t>
+      </w:r>
+    </w:p>
+    <w:p>
+      <w:r>
+        <w:rPr>
+          <w:noProof/>
+          <w:lang w:eastAsia="en-NZ"/>
+        </w:rPr>
+        <w:drawing>
+          <wp:inline distT="0" distB="0" distL="0" distR="0" wp14:anchorId="3A7C5265" wp14:editId="7D7E2537">
+            <wp:extent cx="2400300" cy="2057400"/>
+            <wp:effectExtent l="0" t="0" r="0" b="0"/>
+            <wp:docPr id="5" name="Picture 5"/>
+            <wp:cNvGraphicFramePr>
+              <a:graphicFrameLocks xmlns:a="http://schemas.openxmlformats.org/drawingml/2006/main" noChangeAspect="1"/>
+            </wp:cNvGraphicFramePr>
+            <a:graphic xmlns:a="http://schemas.openxmlformats.org/drawingml/2006/main">
+              <a:graphicData uri="http://schemas.openxmlformats.org/drawingml/2006/picture">
+                <pic:pic xmlns:pic="http://schemas.openxmlformats.org/drawingml/2006/picture">
+                  <pic:nvPicPr>
+                    <pic:cNvPr id="1" name=""/>
+                    <pic:cNvPicPr/>
+                  </pic:nvPicPr>
+                  <pic:blipFill>
+                    <a:blip r:embed="rId12"/>
+                    <a:stretch>
+                      <a:fillRect/>
+                    </a:stretch>
+                  </pic:blipFill>
+                  <pic:spPr>
+                    <a:xfrm>
+                      <a:off x="0" y="0"/>
+                      <a:ext cx="2400300" cy="2057400"/>
+                    </a:xfrm>
+                    <a:prstGeom prst="rect">
+                      <a:avLst/>
+                    </a:prstGeom>
+                  </pic:spPr>
+                </pic:pic>
+              </a:graphicData>
+            </a:graphic>
+          </wp:inline>
+        </w:drawing>
+      </w:r>
+      <w:r>
+        <w:rPr>
+          <w:noProof/>
+          <w:lang w:eastAsia="en-NZ"/>
+        </w:rPr>
+        <w:drawing>
+          <wp:inline distT="0" distB="0" distL="0" distR="0" wp14:anchorId="646D8DAA" wp14:editId="03CDC0B4">
+            <wp:extent cx="4029075" cy="285750"/>
+            <wp:effectExtent l="0" t="0" r="9525" b="0"/>
+            <wp:docPr id="6" name="Picture 6"/>
+            <wp:cNvGraphicFramePr>
+              <a:graphicFrameLocks xmlns:a="http://schemas.openxmlformats.org/drawingml/2006/main" noChangeAspect="1"/>
+            </wp:cNvGraphicFramePr>
+            <a:graphic xmlns:a="http://schemas.openxmlformats.org/drawingml/2006/main">
+              <a:graphicData uri="http://schemas.openxmlformats.org/drawingml/2006/picture">
+                <pic:pic xmlns:pic="http://schemas.openxmlformats.org/drawingml/2006/picture">
+                  <pic:nvPicPr>
+                    <pic:cNvPr id="1" name=""/>
+                    <pic:cNvPicPr/>
+                  </pic:nvPicPr>
+                  <pic:blipFill>
+                    <a:blip r:embed="rId13"/>
+                    <a:stretch>
+                      <a:fillRect/>
+                    </a:stretch>
+                  </pic:blipFill>
+                  <pic:spPr>
+                    <a:xfrm>
+                      <a:off x="0" y="0"/>
+                      <a:ext cx="4029075" cy="285750"/>
+                    </a:xfrm>
+                    <a:prstGeom prst="rect">
+                      <a:avLst/>
+                    </a:prstGeom>
+                  </pic:spPr>
+                </pic:pic>
+              </a:graphicData>
+            </a:graphic>
+          </wp:inline>
+        </w:drawing>
+      </w:r>
+    </w:p>
+    <w:p>
+      <w:r>
+        <w:t>Stopped them spinning by setting rotateSpeed to 0.</w:t>
+      </w:r>
+    </w:p>
+    <w:p>
+      <w:r>
+        <w:t>5.</w:t>
+      </w:r>
+    </w:p>
+    <w:p>
+      <w:r>
+        <w:rPr>
+          <w:noProof/>
+          <w:lang w:eastAsia="en-NZ"/>
+        </w:rPr>
+        <w:drawing>
+          <wp:inline distT="0" distB="0" distL="0" distR="0" wp14:anchorId="45EA406A" wp14:editId="510B9812">
+            <wp:extent cx="2624655" cy="2390775"/>
+            <wp:effectExtent l="0" t="0" r="4445" b="0"/>
+            <wp:docPr id="7" name="Picture 7"/>
+            <wp:cNvGraphicFramePr>
+              <a:graphicFrameLocks xmlns:a="http://schemas.openxmlformats.org/drawingml/2006/main" noChangeAspect="1"/>
+            </wp:cNvGraphicFramePr>
+            <a:graphic xmlns:a="http://schemas.openxmlformats.org/drawingml/2006/main">
+              <a:graphicData uri="http://schemas.openxmlformats.org/drawingml/2006/picture">
+                <pic:pic xmlns:pic="http://schemas.openxmlformats.org/drawingml/2006/picture">
+                  <pic:nvPicPr>
+                    <pic:cNvPr id="1" name=""/>
+                    <pic:cNvPicPr/>
+                  </pic:nvPicPr>
+                  <pic:blipFill>
+                    <a:blip r:embed="rId14"/>
+                    <a:stretch>
+                      <a:fillRect/>
+                    </a:stretch>
+                  </pic:blipFill>
+                  <pic:spPr>
+                    <a:xfrm>
+                      <a:off x="0" y="0"/>
+                      <a:ext cx="2625927" cy="2391934"/>
+                    </a:xfrm>
+                    <a:prstGeom prst="rect">
+                      <a:avLst/>
+                    </a:prstGeom>
+                  </pic:spPr>
+                </pic:pic>
+              </a:graphicData>
+            </a:graphic>
+          </wp:inline>
+        </w:drawing>
+      </w:r>
+      <w:r>
+        <w:rPr>
+          <w:noProof/>
+          <w:lang w:eastAsia="en-NZ"/>
+        </w:rPr>
+        <w:drawing>
+          <wp:inline distT="0" distB="0" distL="0" distR="0" wp14:anchorId="2CEE6331" wp14:editId="12773F1A">
+            <wp:extent cx="4229100" cy="266700"/>
+            <wp:effectExtent l="0" t="0" r="0" b="0"/>
+            <wp:docPr id="8" name="Picture 8"/>
+            <wp:cNvGraphicFramePr>
+              <a:graphicFrameLocks xmlns:a="http://schemas.openxmlformats.org/drawingml/2006/main" noChangeAspect="1"/>
+            </wp:cNvGraphicFramePr>
+            <a:graphic xmlns:a="http://schemas.openxmlformats.org/drawingml/2006/main">
+              <a:graphicData uri="http://schemas.openxmlformats.org/drawingml/2006/picture">
+                <pic:pic xmlns:pic="http://schemas.openxmlformats.org/drawingml/2006/picture">
+                  <pic:nvPicPr>
+                    <pic:cNvPr id="1" name=""/>
+                    <pic:cNvPicPr/>
+                  </pic:nvPicPr>
+                  <pic:blipFill>
+                    <a:blip r:embed="rId15"/>
+                    <a:stretch>
+                      <a:fillRect/>
+                    </a:stretch>
+                  </pic:blipFill>
+                  <pic:spPr>
+                    <a:xfrm>
+                      <a:off x="0" y="0"/>
+                      <a:ext cx="4229100" cy="266700"/>
+                    </a:xfrm>
+                    <a:prstGeom prst="rect">
+                      <a:avLst/>
+                    </a:prstGeom>
+                  </pic:spPr>
+                </pic:pic>
+              </a:graphicData>
+            </a:graphic>
+          </wp:inline>
+        </w:drawing>
+      </w:r>
+      <w:r>
+        <w:br/>
+        <w:t>Set the size to town.Size * 0.3f as the cubes were too large when setting it to just town.Size.</w:t>
+      </w:r>
+    </w:p>
+    <w:p>
+      <w:r>
+        <w:rPr>
+          <w:noProof/>
+          <w:lang w:eastAsia="en-NZ"/>
+        </w:rPr>
+        <w:lastRenderedPageBreak/>
+        <w:drawing>
+          <wp:anchor distT="0" distB="0" distL="114300" distR="114300" simplePos="0" relativeHeight="251661312" behindDoc="0" locked="0" layoutInCell="1" allowOverlap="1">
+            <wp:simplePos x="0" y="0"/>
+            <wp:positionH relativeFrom="column">
+              <wp:posOffset>3324225</wp:posOffset>
+            </wp:positionH>
+            <wp:positionV relativeFrom="paragraph">
+              <wp:posOffset>0</wp:posOffset>
+            </wp:positionV>
+            <wp:extent cx="4171950" cy="942975"/>
+            <wp:effectExtent l="0" t="0" r="0" b="9525"/>
+            <wp:wrapSquare wrapText="bothSides"/>
+            <wp:docPr id="11" name="Picture 11"/>
+            <wp:cNvGraphicFramePr>
+              <a:graphicFrameLocks xmlns:a="http://schemas.openxmlformats.org/drawingml/2006/main" noChangeAspect="1"/>
+            </wp:cNvGraphicFramePr>
+            <a:graphic xmlns:a="http://schemas.openxmlformats.org/drawingml/2006/main">
+              <a:graphicData uri="http://schemas.openxmlformats.org/drawingml/2006/picture">
+                <pic:pic xmlns:pic="http://schemas.openxmlformats.org/drawingml/2006/picture">
+                  <pic:nvPicPr>
+                    <pic:cNvPr id="1" name=""/>
+                    <pic:cNvPicPr/>
+                  </pic:nvPicPr>
+                  <pic:blipFill>
+                    <a:blip r:embed="rId16">
+                      <a:extLst>
+                        <a:ext uri="{28A0092B-C50C-407E-A947-70E740481C1C}">
+                          <a14:useLocalDpi xmlns:a14="http://schemas.microsoft.com/office/drawing/2010/main" val="0"/>
+                        </a:ext>
+                      </a:extLst>
+                    </a:blip>
+                    <a:stretch>
+                      <a:fillRect/>
+                    </a:stretch>
+                  </pic:blipFill>
+                  <pic:spPr>
+                    <a:xfrm>
+                      <a:off x="0" y="0"/>
+                      <a:ext cx="4171950" cy="942975"/>
+                    </a:xfrm>
+                    <a:prstGeom prst="rect">
+                      <a:avLst/>
+                    </a:prstGeom>
+                  </pic:spPr>
+                </pic:pic>
+              </a:graphicData>
+            </a:graphic>
+          </wp:anchor>
+        </w:drawing>
+      </w:r>
+      <w:r>
+        <w:rPr>
+          <w:noProof/>
+          <w:lang w:eastAsia="en-NZ"/>
+        </w:rPr>
+        <w:drawing>
+          <wp:anchor distT="0" distB="0" distL="114300" distR="114300" simplePos="0" relativeHeight="251660288" behindDoc="0" locked="0" layoutInCell="1" allowOverlap="1">
+            <wp:simplePos x="0" y="0"/>
+            <wp:positionH relativeFrom="column">
+              <wp:posOffset>-133350</wp:posOffset>
+            </wp:positionH>
+            <wp:positionV relativeFrom="paragraph">
+              <wp:posOffset>0</wp:posOffset>
+            </wp:positionV>
+            <wp:extent cx="3124200" cy="3314700"/>
+            <wp:effectExtent l="0" t="0" r="0" b="0"/>
+            <wp:wrapSquare wrapText="bothSides"/>
+            <wp:docPr id="9" name="Picture 9"/>
+            <wp:cNvGraphicFramePr>
+              <a:graphicFrameLocks xmlns:a="http://schemas.openxmlformats.org/drawingml/2006/main" noChangeAspect="1"/>
+            </wp:cNvGraphicFramePr>
+            <a:graphic xmlns:a="http://schemas.openxmlformats.org/drawingml/2006/main">
+              <a:graphicData uri="http://schemas.openxmlformats.org/drawingml/2006/picture">
+                <pic:pic xmlns:pic="http://schemas.openxmlformats.org/drawingml/2006/picture">
+                  <pic:nvPicPr>
+                    <pic:cNvPr id="1" name=""/>
+                    <pic:cNvPicPr/>
+                  </pic:nvPicPr>
+                  <pic:blipFill rotWithShape="1">
+                    <a:blip r:embed="rId17">
+                      <a:extLst>
+                        <a:ext uri="{28A0092B-C50C-407E-A947-70E740481C1C}">
+                          <a14:useLocalDpi xmlns:a14="http://schemas.microsoft.com/office/drawing/2010/main" val="0"/>
+                        </a:ext>
+                      </a:extLst>
+                    </a:blip>
+                    <a:srcRect l="29004" t="23009"/>
+                    <a:stretch/>
+                  </pic:blipFill>
+                  <pic:spPr bwMode="auto">
+                    <a:xfrm>
+                      <a:off x="0" y="0"/>
+                      <a:ext cx="3124200" cy="3314700"/>
+                    </a:xfrm>
+                    <a:prstGeom prst="rect">
+                      <a:avLst/>
+                    </a:prstGeom>
+                    <a:ln>
+                      <a:noFill/>
+                    </a:ln>
+                    <a:extLst>
+                      <a:ext uri="{53640926-AAD7-44D8-BBD7-CCE9431645EC}">
+                        <a14:shadowObscured xmlns:a14="http://schemas.microsoft.com/office/drawing/2010/main"/>
+                      </a:ext>
+                    </a:extLst>
+                  </pic:spPr>
+                </pic:pic>
+              </a:graphicData>
+            </a:graphic>
+            <wp14:sizeRelH relativeFrom="margin">
+              <wp14:pctWidth>0</wp14:pctWidth>
+            </wp14:sizeRelH>
+            <wp14:sizeRelV relativeFrom="margin">
+              <wp14:pctHeight>0</wp14:pctHeight>
+            </wp14:sizeRelV>
+          </wp:anchor>
+        </w:drawing>
+      </w:r>
+    </w:p>
+    <w:p/>
+    <w:p>
+      <w:r>
+        <w:rPr>
+          <w:noProof/>
+          <w:lang w:eastAsia="en-NZ"/>
+        </w:rPr>
+        <w:drawing>
+          <wp:anchor distT="0" distB="0" distL="114300" distR="114300" simplePos="0" relativeHeight="251662336" behindDoc="0" locked="0" layoutInCell="1" allowOverlap="1">
+            <wp:simplePos x="0" y="0"/>
+            <wp:positionH relativeFrom="page">
+              <wp:posOffset>3929380</wp:posOffset>
+            </wp:positionH>
+            <wp:positionV relativeFrom="paragraph">
+              <wp:posOffset>346075</wp:posOffset>
+            </wp:positionV>
+            <wp:extent cx="6762750" cy="2295525"/>
+            <wp:effectExtent l="0" t="0" r="0" b="9525"/>
+            <wp:wrapSquare wrapText="bothSides"/>
+            <wp:docPr id="10" name="Picture 10"/>
+            <wp:cNvGraphicFramePr>
+              <a:graphicFrameLocks xmlns:a="http://schemas.openxmlformats.org/drawingml/2006/main" noChangeAspect="1"/>
+            </wp:cNvGraphicFramePr>
+            <a:graphic xmlns:a="http://schemas.openxmlformats.org/drawingml/2006/main">
+              <a:graphicData uri="http://schemas.openxmlformats.org/drawingml/2006/picture">
+                <pic:pic xmlns:pic="http://schemas.openxmlformats.org/drawingml/2006/picture">
+                  <pic:nvPicPr>
+                    <pic:cNvPr id="1" name=""/>
+                    <pic:cNvPicPr/>
+                  </pic:nvPicPr>
+                  <pic:blipFill>
+                    <a:blip r:embed="rId18">
+                      <a:extLst>
+                        <a:ext uri="{28A0092B-C50C-407E-A947-70E740481C1C}">
+                          <a14:useLocalDpi xmlns:a14="http://schemas.microsoft.com/office/drawing/2010/main" val="0"/>
+                        </a:ext>
+                      </a:extLst>
+                    </a:blip>
+                    <a:stretch>
+                      <a:fillRect/>
+                    </a:stretch>
+                  </pic:blipFill>
+                  <pic:spPr>
+                    <a:xfrm>
+                      <a:off x="0" y="0"/>
+                      <a:ext cx="6762750" cy="2295525"/>
+                    </a:xfrm>
+                    <a:prstGeom prst="rect">
+                      <a:avLst/>
+                    </a:prstGeom>
+                  </pic:spPr>
+                </pic:pic>
+              </a:graphicData>
+            </a:graphic>
+          </wp:anchor>
+        </w:drawing>
+      </w:r>
+    </w:p>
+    <w:p/>
+    <w:p>
+      <w:r>
+        <w:t>Created a new prefab called spinSphere and attached the cubeScript to it.</w:t>
+      </w:r>
+    </w:p>
+    <w:p>
+      <w:r>
+        <w:t>Added another public field so we can add 2 different prefabs.</w:t>
+      </w:r>
+    </w:p>
+    <w:p>
+      <w:r>
+        <w:t xml:space="preserve">Create a prefab1 (spinCube) first, if the Symbol field is Sphere, then destroy the prefab1 and instantiate a prefab2 </w:t>
+      </w:r>
       <w:bookmarkStart w:id="0" w:name="_GoBack"/>
       <w:bookmarkEnd w:id="0"/>
-    </w:p>
+      <w:r>
+        <w:t>(</w:t>
+      </w:r>
+      <w:r>
+        <w:t>spinSphere</w:t>
+      </w:r>
+      <w:r>
+        <w:t>).</w:t>
+      </w:r>
+    </w:p>
+    <w:p>
+      <w:r>
+        <w:br w:type="page"/>
+      </w:r>
+    </w:p>
+    <w:p/>
     <w:sectPr>
       <w:pgSz w:w="16838" w:h="11906" w:orient="landscape"/>
       <w:pgMar w:top="1440" w:right="1440" w:bottom="1440" w:left="1440" w:header="708" w:footer="708" w:gutter="0"/>
@@ -644,6 +1284,17 @@
       <w:contextualSpacing/>
     </w:pPr>
   </w:style>
+  <w:style w:type="character" w:styleId="Hyperlink">
+    <w:name w:val="Hyperlink"/>
+    <w:basedOn w:val="DefaultParagraphFont"/>
+    <w:uiPriority w:val="99"/>
+    <w:unhideWhenUsed/>
+    <w:rsid w:val="00E10AE4"/>
+    <w:rPr>
+      <w:color w:val="0563C1" w:themeColor="hyperlink"/>
+      <w:u w:val="single"/>
+    </w:rPr>
+  </w:style>
 </w:styles>
 </file>
 

</xml_diff>

<commit_message>
Finished lab test 2
</commit_message>
<xml_diff>
--- a/Lab test 2/Lab test 2.docx
+++ b/Lab test 2/Lab test 2.docx
@@ -3,14 +3,30 @@
 <w:document xmlns:wpc="http://schemas.microsoft.com/office/word/2010/wordprocessingCanvas" xmlns:cx="http://schemas.microsoft.com/office/drawing/2014/chartex" xmlns:cx1="http://schemas.microsoft.com/office/drawing/2015/9/8/chartex" xmlns:mc="http://schemas.openxmlformats.org/markup-compatibility/2006" xmlns:o="urn:schemas-microsoft-com:office:office" xmlns:r="http://schemas.openxmlformats.org/officeDocument/2006/relationships" xmlns:m="http://schemas.openxmlformats.org/officeDocument/2006/math" xmlns:v="urn:schemas-microsoft-com:vml" xmlns:wp14="http://schemas.microsoft.com/office/word/2010/wordprocessingDrawing" xmlns:wp="http://schemas.openxmlformats.org/drawingml/2006/wordprocessingDrawing" xmlns:w10="urn:schemas-microsoft-com:office:word" xmlns:w="http://schemas.openxmlformats.org/wordprocessingml/2006/main" xmlns:w14="http://schemas.microsoft.com/office/word/2010/wordml" xmlns:w15="http://schemas.microsoft.com/office/word/2012/wordml" xmlns:w16se="http://schemas.microsoft.com/office/word/2015/wordml/symex" xmlns:wpg="http://schemas.microsoft.com/office/word/2010/wordprocessingGroup" xmlns:wpi="http://schemas.microsoft.com/office/word/2010/wordprocessingInk" xmlns:wne="http://schemas.microsoft.com/office/word/2006/wordml" xmlns:wps="http://schemas.microsoft.com/office/word/2010/wordprocessingShape" mc:Ignorable="w14 w15 w16se wp14">
   <w:body>
     <w:p>
-      <w:hyperlink r:id="rId7" w:history="1">
-        <w:r>
-          <w:rPr>
-            <w:rStyle w:val="Hyperlink"/>
-          </w:rPr>
-          <w:t>https://github.com/jyou338/Hello-Unity/tree/master/Lab%20test%202</w:t>
-        </w:r>
-      </w:hyperlink>
+      <w:r>
+        <w:fldChar w:fldCharType="begin"/>
+      </w:r>
+      <w:r>
+        <w:instrText xml:space="preserve"> HYPERLINK "</w:instrText>
+      </w:r>
+      <w:r>
+        <w:instrText>https://github.com/jyou338/Hello-Unity/tree/master/Lab%20test%202</w:instrText>
+      </w:r>
+      <w:r>
+        <w:instrText xml:space="preserve">" </w:instrText>
+      </w:r>
+      <w:r>
+        <w:fldChar w:fldCharType="separate"/>
+      </w:r>
+      <w:r>
+        <w:rPr>
+          <w:rStyle w:val="Hyperlink"/>
+        </w:rPr>
+        <w:t>https://github.com/jyou338/Hello-Unity/tree/master/Lab%20test%202</w:t>
+      </w:r>
+      <w:r>
+        <w:fldChar w:fldCharType="end"/>
+      </w:r>
     </w:p>
     <w:p>
       <w:r>
@@ -42,7 +58,7 @@
                     <pic:cNvPicPr/>
                   </pic:nvPicPr>
                   <pic:blipFill>
-                    <a:blip r:embed="rId8">
+                    <a:blip r:embed="rId7">
                       <a:extLst>
                         <a:ext uri="{28A0092B-C50C-407E-A947-70E740481C1C}">
                           <a14:useLocalDpi xmlns:a14="http://schemas.microsoft.com/office/drawing/2010/main" val="0"/>
@@ -103,7 +119,7 @@
                     <pic:cNvPicPr/>
                   </pic:nvPicPr>
                   <pic:blipFill>
-                    <a:blip r:embed="rId9">
+                    <a:blip r:embed="rId8">
                       <a:extLst>
                         <a:ext uri="{28A0092B-C50C-407E-A947-70E740481C1C}">
                           <a14:useLocalDpi xmlns:a14="http://schemas.microsoft.com/office/drawing/2010/main" val="0"/>
@@ -129,15 +145,28 @@
           </wp:anchor>
         </w:drawing>
       </w:r>
-      <w:r>
-        <w:t>1 and 2.</w:t>
+      <w:proofErr w:type="gramStart"/>
+      <w:r>
+        <w:t>1</w:t>
+      </w:r>
+      <w:proofErr w:type="gramEnd"/>
+      <w:r>
+        <w:t xml:space="preserve"> and 2.</w:t>
       </w:r>
     </w:p>
     <w:p/>
     <w:p/>
     <w:p>
       <w:r>
-        <w:t>Created new town object to deserialize response and changed the text to use the town name</w:t>
+        <w:t xml:space="preserve">Created new town object to </w:t>
+      </w:r>
+      <w:proofErr w:type="spellStart"/>
+      <w:r>
+        <w:t>deserialize</w:t>
+      </w:r>
+      <w:proofErr w:type="spellEnd"/>
+      <w:r>
+        <w:t xml:space="preserve"> response and changed the text to use the town name</w:t>
       </w:r>
     </w:p>
     <w:p>
@@ -173,7 +202,7 @@
                     <pic:cNvPicPr/>
                   </pic:nvPicPr>
                   <pic:blipFill>
-                    <a:blip r:embed="rId10"/>
+                    <a:blip r:embed="rId9"/>
                     <a:stretch>
                       <a:fillRect/>
                     </a:stretch>
@@ -214,7 +243,7 @@
                     <pic:cNvPicPr/>
                   </pic:nvPicPr>
                   <pic:blipFill>
-                    <a:blip r:embed="rId11"/>
+                    <a:blip r:embed="rId10"/>
                     <a:stretch>
                       <a:fillRect/>
                     </a:stretch>
@@ -238,7 +267,20 @@
     <w:p/>
     <w:p>
       <w:r>
-        <w:t>Changed the x,y,z values that are used to create the Vector3 when instantiating the cube</w:t>
+        <w:t xml:space="preserve">Changed the </w:t>
+      </w:r>
+      <w:proofErr w:type="spellStart"/>
+      <w:r>
+        <w:t>x</w:t>
+      </w:r>
+      <w:proofErr w:type="gramStart"/>
+      <w:r>
+        <w:t>,y,z</w:t>
+      </w:r>
+      <w:proofErr w:type="spellEnd"/>
+      <w:proofErr w:type="gramEnd"/>
+      <w:r>
+        <w:t xml:space="preserve"> values that are used to create the Vector3 when instantiating the cube</w:t>
       </w:r>
     </w:p>
     <w:p>
@@ -274,7 +316,7 @@
                     <pic:cNvPicPr/>
                   </pic:nvPicPr>
                   <pic:blipFill>
-                    <a:blip r:embed="rId12"/>
+                    <a:blip r:embed="rId11"/>
                     <a:stretch>
                       <a:fillRect/>
                     </a:stretch>
@@ -315,7 +357,7 @@
                     <pic:cNvPicPr/>
                   </pic:nvPicPr>
                   <pic:blipFill>
-                    <a:blip r:embed="rId13"/>
+                    <a:blip r:embed="rId12"/>
                     <a:stretch>
                       <a:fillRect/>
                     </a:stretch>
@@ -338,13 +380,28 @@
     </w:p>
     <w:p>
       <w:r>
-        <w:t>Stopped them spinning by setting rotateSpeed to 0.</w:t>
-      </w:r>
-    </w:p>
-    <w:p>
-      <w:r>
-        <w:t>5.</w:t>
-      </w:r>
+        <w:t xml:space="preserve">Stopped them spinning by setting </w:t>
+      </w:r>
+      <w:proofErr w:type="spellStart"/>
+      <w:r>
+        <w:t>rotateSpeed</w:t>
+      </w:r>
+      <w:proofErr w:type="spellEnd"/>
+      <w:r>
+        <w:t xml:space="preserve"> to </w:t>
+      </w:r>
+      <w:proofErr w:type="gramStart"/>
+      <w:r>
+        <w:t>0</w:t>
+      </w:r>
+      <w:proofErr w:type="gramEnd"/>
+      <w:r>
+        <w:t>.</w:t>
+      </w:r>
+    </w:p>
+    <w:p>
+      <w:bookmarkStart w:id="0" w:name="_GoBack"/>
+      <w:bookmarkEnd w:id="0"/>
     </w:p>
     <w:p>
       <w:r>
@@ -368,7 +425,7 @@
                     <pic:cNvPicPr/>
                   </pic:nvPicPr>
                   <pic:blipFill>
-                    <a:blip r:embed="rId14"/>
+                    <a:blip r:embed="rId13"/>
                     <a:stretch>
                       <a:fillRect/>
                     </a:stretch>
@@ -409,7 +466,7 @@
                     <pic:cNvPicPr/>
                   </pic:nvPicPr>
                   <pic:blipFill>
-                    <a:blip r:embed="rId15"/>
+                    <a:blip r:embed="rId14"/>
                     <a:stretch>
                       <a:fillRect/>
                     </a:stretch>
@@ -431,7 +488,23 @@
       </w:r>
       <w:r>
         <w:br/>
-        <w:t>Set the size to town.Size * 0.3f as the cubes were too large when setting it to just town.Size.</w:t>
+        <w:t xml:space="preserve">Set the size to </w:t>
+      </w:r>
+      <w:proofErr w:type="spellStart"/>
+      <w:r>
+        <w:t>town.Size</w:t>
+      </w:r>
+      <w:proofErr w:type="spellEnd"/>
+      <w:r>
+        <w:t xml:space="preserve"> * 0.3f as the cubes were too large when setting it to just </w:t>
+      </w:r>
+      <w:proofErr w:type="spellStart"/>
+      <w:r>
+        <w:t>town.Size</w:t>
+      </w:r>
+      <w:proofErr w:type="spellEnd"/>
+      <w:r>
+        <w:t>.</w:t>
       </w:r>
     </w:p>
     <w:p>
@@ -465,7 +538,7 @@
                     <pic:cNvPicPr/>
                   </pic:nvPicPr>
                   <pic:blipFill>
-                    <a:blip r:embed="rId16">
+                    <a:blip r:embed="rId15">
                       <a:extLst>
                         <a:ext uri="{28A0092B-C50C-407E-A947-70E740481C1C}">
                           <a14:useLocalDpi xmlns:a14="http://schemas.microsoft.com/office/drawing/2010/main" val="0"/>
@@ -520,7 +593,7 @@
                     <pic:cNvPicPr/>
                   </pic:nvPicPr>
                   <pic:blipFill rotWithShape="1">
-                    <a:blip r:embed="rId17">
+                    <a:blip r:embed="rId16">
                       <a:extLst>
                         <a:ext uri="{28A0092B-C50C-407E-A947-70E740481C1C}">
                           <a14:useLocalDpi xmlns:a14="http://schemas.microsoft.com/office/drawing/2010/main" val="0"/>
@@ -591,7 +664,7 @@
                     <pic:cNvPicPr/>
                   </pic:nvPicPr>
                   <pic:blipFill>
-                    <a:blip r:embed="rId18">
+                    <a:blip r:embed="rId17">
                       <a:extLst>
                         <a:ext uri="{28A0092B-C50C-407E-A947-70E740481C1C}">
                           <a14:useLocalDpi xmlns:a14="http://schemas.microsoft.com/office/drawing/2010/main" val="0"/>
@@ -621,7 +694,31 @@
     <w:p/>
     <w:p>
       <w:r>
-        <w:t>Created a new prefab called spinSphere and attached the cubeScript to it.</w:t>
+        <w:t xml:space="preserve">Created a new </w:t>
+      </w:r>
+      <w:proofErr w:type="gramStart"/>
+      <w:r>
+        <w:t>prefab</w:t>
+      </w:r>
+      <w:proofErr w:type="gramEnd"/>
+      <w:r>
+        <w:t xml:space="preserve"> called </w:t>
+      </w:r>
+      <w:proofErr w:type="spellStart"/>
+      <w:r>
+        <w:t>spinSphere</w:t>
+      </w:r>
+      <w:proofErr w:type="spellEnd"/>
+      <w:r>
+        <w:t xml:space="preserve"> and attached the </w:t>
+      </w:r>
+      <w:proofErr w:type="spellStart"/>
+      <w:r>
+        <w:t>cubeScript</w:t>
+      </w:r>
+      <w:proofErr w:type="spellEnd"/>
+      <w:r>
+        <w:t xml:space="preserve"> to it.</w:t>
       </w:r>
     </w:p>
     <w:p>
@@ -631,16 +728,24 @@
     </w:p>
     <w:p>
       <w:r>
-        <w:t xml:space="preserve">Create a prefab1 (spinCube) first, if the Symbol field is Sphere, then destroy the prefab1 and instantiate a prefab2 </w:t>
-      </w:r>
-      <w:bookmarkStart w:id="0" w:name="_GoBack"/>
-      <w:bookmarkEnd w:id="0"/>
+        <w:t>Create a prefab1 (</w:t>
+      </w:r>
+      <w:proofErr w:type="spellStart"/>
+      <w:r>
+        <w:t>spinCube</w:t>
+      </w:r>
+      <w:proofErr w:type="spellEnd"/>
+      <w:r>
+        <w:t xml:space="preserve">) first, if the Symbol field is Sphere, then destroy the prefab1 and instantiate a prefab2 </w:t>
+      </w:r>
       <w:r>
         <w:t>(</w:t>
       </w:r>
+      <w:proofErr w:type="spellStart"/>
       <w:r>
         <w:t>spinSphere</w:t>
       </w:r>
+      <w:proofErr w:type="spellEnd"/>
       <w:r>
         <w:t>).</w:t>
       </w:r>
@@ -648,6 +753,114 @@
     <w:p>
       <w:r>
         <w:br w:type="page"/>
+      </w:r>
+    </w:p>
+    <w:p>
+      <w:r>
+        <w:lastRenderedPageBreak/>
+        <w:t xml:space="preserve">5. </w:t>
+      </w:r>
+    </w:p>
+    <w:p>
+      <w:r>
+        <w:rPr>
+          <w:noProof/>
+          <w:lang w:eastAsia="en-NZ"/>
+        </w:rPr>
+        <w:drawing>
+          <wp:inline distT="0" distB="0" distL="0" distR="0" wp14:anchorId="02599929" wp14:editId="10EED059">
+            <wp:extent cx="5724525" cy="3619500"/>
+            <wp:effectExtent l="0" t="0" r="9525" b="0"/>
+            <wp:docPr id="12" name="Picture 12"/>
+            <wp:cNvGraphicFramePr>
+              <a:graphicFrameLocks xmlns:a="http://schemas.openxmlformats.org/drawingml/2006/main" noChangeAspect="1"/>
+            </wp:cNvGraphicFramePr>
+            <a:graphic xmlns:a="http://schemas.openxmlformats.org/drawingml/2006/main">
+              <a:graphicData uri="http://schemas.openxmlformats.org/drawingml/2006/picture">
+                <pic:pic xmlns:pic="http://schemas.openxmlformats.org/drawingml/2006/picture">
+                  <pic:nvPicPr>
+                    <pic:cNvPr id="1" name=""/>
+                    <pic:cNvPicPr/>
+                  </pic:nvPicPr>
+                  <pic:blipFill>
+                    <a:blip r:embed="rId18"/>
+                    <a:stretch>
+                      <a:fillRect/>
+                    </a:stretch>
+                  </pic:blipFill>
+                  <pic:spPr>
+                    <a:xfrm>
+                      <a:off x="0" y="0"/>
+                      <a:ext cx="5724525" cy="3619500"/>
+                    </a:xfrm>
+                    <a:prstGeom prst="rect">
+                      <a:avLst/>
+                    </a:prstGeom>
+                  </pic:spPr>
+                </pic:pic>
+              </a:graphicData>
+            </a:graphic>
+          </wp:inline>
+        </w:drawing>
+      </w:r>
+    </w:p>
+    <w:p>
+      <w:r>
+        <w:br w:type="page"/>
+      </w:r>
+    </w:p>
+    <w:p>
+      <w:r>
+        <w:lastRenderedPageBreak/>
+        <w:t>6.</w:t>
+      </w:r>
+    </w:p>
+    <w:p>
+      <w:r>
+        <w:rPr>
+          <w:noProof/>
+          <w:lang w:eastAsia="en-NZ"/>
+        </w:rPr>
+        <w:drawing>
+          <wp:inline distT="0" distB="0" distL="0" distR="0" wp14:anchorId="74CF3574" wp14:editId="3ACFC9F8">
+            <wp:extent cx="8863330" cy="3809365"/>
+            <wp:effectExtent l="0" t="0" r="0" b="635"/>
+            <wp:docPr id="13" name="Picture 13"/>
+            <wp:cNvGraphicFramePr>
+              <a:graphicFrameLocks xmlns:a="http://schemas.openxmlformats.org/drawingml/2006/main" noChangeAspect="1"/>
+            </wp:cNvGraphicFramePr>
+            <a:graphic xmlns:a="http://schemas.openxmlformats.org/drawingml/2006/main">
+              <a:graphicData uri="http://schemas.openxmlformats.org/drawingml/2006/picture">
+                <pic:pic xmlns:pic="http://schemas.openxmlformats.org/drawingml/2006/picture">
+                  <pic:nvPicPr>
+                    <pic:cNvPr id="1" name=""/>
+                    <pic:cNvPicPr/>
+                  </pic:nvPicPr>
+                  <pic:blipFill>
+                    <a:blip r:embed="rId19"/>
+                    <a:stretch>
+                      <a:fillRect/>
+                    </a:stretch>
+                  </pic:blipFill>
+                  <pic:spPr>
+                    <a:xfrm>
+                      <a:off x="0" y="0"/>
+                      <a:ext cx="8863330" cy="3809365"/>
+                    </a:xfrm>
+                    <a:prstGeom prst="rect">
+                      <a:avLst/>
+                    </a:prstGeom>
+                  </pic:spPr>
+                </pic:pic>
+              </a:graphicData>
+            </a:graphic>
+          </wp:inline>
+        </w:drawing>
+      </w:r>
+    </w:p>
+    <w:p>
+      <w:r>
+        <w:t>Create a red and blue material and attached each to a cube and sphere. Created new prefabs and assigned them to the sketch script</w:t>
       </w:r>
     </w:p>
     <w:p/>

</xml_diff>